<commit_message>
Se modifica la documentación y se verifa error 404
</commit_message>
<xml_diff>
--- a/documentacionASO.docx
+++ b/documentacionASO.docx
@@ -278,13 +278,8 @@
       </w:r>
     </w:p>
     <w:p>
-      <w:proofErr w:type="gramStart"/>
-      <w:r>
-        <w:t>Nos  vamos</w:t>
-      </w:r>
-      <w:proofErr w:type="gramEnd"/>
-      <w:r>
-        <w:t xml:space="preserve"> a Project </w:t>
+      <w:r>
+        <w:t xml:space="preserve">Nos  vamos a Project </w:t>
       </w:r>
       <w:proofErr w:type="spellStart"/>
       <w:r>
@@ -2052,12 +2047,10 @@
         <w:t xml:space="preserve"> </w:t>
       </w:r>
       <w:proofErr w:type="spellStart"/>
-      <w:proofErr w:type="gramStart"/>
       <w:r>
         <w:t>warning</w:t>
       </w:r>
       <w:proofErr w:type="spellEnd"/>
-      <w:proofErr w:type="gramEnd"/>
       <w:r>
         <w:t xml:space="preserve">: </w:t>
       </w:r>
@@ -8980,15 +8973,7 @@
       </w:r>
       <w:proofErr w:type="spellEnd"/>
       <w:r>
-        <w:t xml:space="preserve"> y de revisar errores en mi estructura de Aso, me doy cuenta </w:t>
-      </w:r>
-      <w:proofErr w:type="gramStart"/>
-      <w:r>
-        <w:t>que</w:t>
-      </w:r>
-      <w:proofErr w:type="gramEnd"/>
-      <w:r>
-        <w:t xml:space="preserve"> no tengo clases que pertenezcan a la capa de lógica de negocio </w:t>
+        <w:t xml:space="preserve"> y de revisar errores en mi estructura de Aso, me doy cuenta que no tengo clases que pertenezcan a la capa de lógica de negocio </w:t>
       </w:r>
       <w:proofErr w:type="spellStart"/>
       <w:r>
@@ -9015,18 +9000,13 @@
     </w:p>
     <w:p>
       <w:r>
-        <w:t xml:space="preserve">Adicionalmente </w:t>
-      </w:r>
-      <w:proofErr w:type="gramStart"/>
-      <w:r>
-        <w:t>borro .</w:t>
+        <w:t>Adicionalmente borro .</w:t>
       </w:r>
       <w:proofErr w:type="spellStart"/>
       <w:r>
         <w:t>git</w:t>
       </w:r>
       <w:proofErr w:type="spellEnd"/>
-      <w:proofErr w:type="gramEnd"/>
       <w:r>
         <w:t xml:space="preserve"> y </w:t>
       </w:r>
@@ -9875,10 +9855,10 @@
     <w:p>
       <w:r>
         <w:drawing>
-          <wp:inline distT="0" distB="0" distL="0" distR="0" wp14:anchorId="5630A28D" wp14:editId="61B1C876">
-            <wp:extent cx="5612130" cy="1656715"/>
+          <wp:inline distT="0" distB="0" distL="0" distR="0" wp14:anchorId="1ABC826A" wp14:editId="0187230D">
+            <wp:extent cx="5612130" cy="761365"/>
             <wp:effectExtent l="0" t="0" r="7620" b="635"/>
-            <wp:docPr id="2024050954" name="Imagen 1" descr="Captura de pantalla de un celular&#10;&#10;El contenido generado por IA puede ser incorrecto."/>
+            <wp:docPr id="198958655" name="Imagen 1" descr="Interfaz de usuario gráfica, Texto, Sitio web&#10;&#10;El contenido generado por IA puede ser incorrecto."/>
             <wp:cNvGraphicFramePr>
               <a:graphicFrameLocks xmlns:a="http://schemas.openxmlformats.org/drawingml/2006/main" noChangeAspect="1"/>
             </wp:cNvGraphicFramePr>
@@ -9886,7 +9866,7 @@
               <a:graphicData uri="http://schemas.openxmlformats.org/drawingml/2006/picture">
                 <pic:pic xmlns:pic="http://schemas.openxmlformats.org/drawingml/2006/picture">
                   <pic:nvPicPr>
-                    <pic:cNvPr id="2024050954" name="Imagen 1" descr="Captura de pantalla de un celular&#10;&#10;El contenido generado por IA puede ser incorrecto."/>
+                    <pic:cNvPr id="198958655" name="Imagen 1" descr="Interfaz de usuario gráfica, Texto, Sitio web&#10;&#10;El contenido generado por IA puede ser incorrecto."/>
                     <pic:cNvPicPr/>
                   </pic:nvPicPr>
                   <pic:blipFill>
@@ -9898,7 +9878,7 @@
                   <pic:spPr>
                     <a:xfrm>
                       <a:off x="0" y="0"/>
-                      <a:ext cx="5612130" cy="1656715"/>
+                      <a:ext cx="5612130" cy="761365"/>
                     </a:xfrm>
                     <a:prstGeom prst="rect">
                       <a:avLst/>
@@ -10007,38 +9987,38 @@
     </w:p>
     <w:p>
       <w:r>
+        <w:t xml:space="preserve">    "</w:t>
+      </w:r>
+      <w:proofErr w:type="spellStart"/>
+      <w:r>
+        <w:t>product</w:t>
+      </w:r>
+      <w:proofErr w:type="spellEnd"/>
+      <w:r>
+        <w:t>": {</w:t>
+      </w:r>
+    </w:p>
+    <w:p>
+      <w:r>
+        <w:t xml:space="preserve">      "id": "TDC",</w:t>
+      </w:r>
+    </w:p>
+    <w:p>
+      <w:r>
+        <w:t xml:space="preserve">      "</w:t>
+      </w:r>
+      <w:proofErr w:type="spellStart"/>
+      <w:r>
+        <w:t>subproduct</w:t>
+      </w:r>
+      <w:proofErr w:type="spellEnd"/>
+      <w:r>
+        <w:t>": {</w:t>
+      </w:r>
+    </w:p>
+    <w:p>
+      <w:r>
         <w:lastRenderedPageBreak/>
-        <w:t xml:space="preserve">    "</w:t>
-      </w:r>
-      <w:proofErr w:type="spellStart"/>
-      <w:r>
-        <w:t>product</w:t>
-      </w:r>
-      <w:proofErr w:type="spellEnd"/>
-      <w:r>
-        <w:t>": {</w:t>
-      </w:r>
-    </w:p>
-    <w:p>
-      <w:r>
-        <w:t xml:space="preserve">      "id": "TDC",</w:t>
-      </w:r>
-    </w:p>
-    <w:p>
-      <w:r>
-        <w:t xml:space="preserve">      "</w:t>
-      </w:r>
-      <w:proofErr w:type="spellStart"/>
-      <w:r>
-        <w:t>subproduct</w:t>
-      </w:r>
-      <w:proofErr w:type="spellEnd"/>
-      <w:r>
-        <w:t>": {</w:t>
-      </w:r>
-    </w:p>
-    <w:p>
-      <w:r>
         <w:t xml:space="preserve">        "id": "AV"</w:t>
       </w:r>
     </w:p>
@@ -10062,14 +10042,13 @@
         <w:t>}</w:t>
       </w:r>
     </w:p>
-    <w:p/>
     <w:p>
       <w:r>
         <w:drawing>
-          <wp:inline distT="0" distB="0" distL="0" distR="0" wp14:anchorId="2D265C1B" wp14:editId="5638B6D3">
-            <wp:extent cx="5612130" cy="2312670"/>
-            <wp:effectExtent l="0" t="0" r="7620" b="0"/>
-            <wp:docPr id="2063602071" name="Imagen 1" descr="Captura de pantalla de computadora&#10;&#10;El contenido generado por IA puede ser incorrecto."/>
+          <wp:inline distT="0" distB="0" distL="0" distR="0" wp14:anchorId="0FCF10EA" wp14:editId="668DB8C7">
+            <wp:extent cx="5612130" cy="2265045"/>
+            <wp:effectExtent l="0" t="0" r="7620" b="1905"/>
+            <wp:docPr id="1729823082" name="Imagen 1" descr="Texto&#10;&#10;El contenido generado por IA puede ser incorrecto."/>
             <wp:cNvGraphicFramePr>
               <a:graphicFrameLocks xmlns:a="http://schemas.openxmlformats.org/drawingml/2006/main" noChangeAspect="1"/>
             </wp:cNvGraphicFramePr>
@@ -10077,7 +10056,7 @@
               <a:graphicData uri="http://schemas.openxmlformats.org/drawingml/2006/picture">
                 <pic:pic xmlns:pic="http://schemas.openxmlformats.org/drawingml/2006/picture">
                   <pic:nvPicPr>
-                    <pic:cNvPr id="2063602071" name="Imagen 1" descr="Captura de pantalla de computadora&#10;&#10;El contenido generado por IA puede ser incorrecto."/>
+                    <pic:cNvPr id="1729823082" name="Imagen 1" descr="Texto&#10;&#10;El contenido generado por IA puede ser incorrecto."/>
                     <pic:cNvPicPr/>
                   </pic:nvPicPr>
                   <pic:blipFill>
@@ -10089,7 +10068,7 @@
                   <pic:spPr>
                     <a:xfrm>
                       <a:off x="0" y="0"/>
-                      <a:ext cx="5612130" cy="2312670"/>
+                      <a:ext cx="5612130" cy="2265045"/>
                     </a:xfrm>
                     <a:prstGeom prst="rect">
                       <a:avLst/>

</xml_diff>